<commit_message>
restart button and more music
</commit_message>
<xml_diff>
--- a/beeGame/sounds/sources.docx
+++ b/beeGame/sounds/sources.docx
@@ -2,17 +2,52 @@
 <file path=word/document.xml><?xml version="1.0" encoding="utf-8"?>
 <w:document xmlns:wpc="http://schemas.microsoft.com/office/word/2010/wordprocessingCanvas" xmlns:cx="http://schemas.microsoft.com/office/drawing/2014/chartex" xmlns:cx1="http://schemas.microsoft.com/office/drawing/2015/9/8/chartex" xmlns:mc="http://schemas.openxmlformats.org/markup-compatibility/2006" xmlns:o="urn:schemas-microsoft-com:office:office" xmlns:r="http://schemas.openxmlformats.org/officeDocument/2006/relationships" xmlns:m="http://schemas.openxmlformats.org/officeDocument/2006/math" xmlns:v="urn:schemas-microsoft-com:vml" xmlns:wp14="http://schemas.microsoft.com/office/word/2010/wordprocessingDrawing" xmlns:wp="http://schemas.openxmlformats.org/drawingml/2006/wordprocessingDrawing" xmlns:w10="urn:schemas-microsoft-com:office:word" xmlns:w="http://schemas.openxmlformats.org/wordprocessingml/2006/main" xmlns:w14="http://schemas.microsoft.com/office/word/2010/wordml" xmlns:w15="http://schemas.microsoft.com/office/word/2012/wordml" xmlns:w16se="http://schemas.microsoft.com/office/word/2015/wordml/symex" xmlns:wpg="http://schemas.microsoft.com/office/word/2010/wordprocessingGroup" xmlns:wpi="http://schemas.microsoft.com/office/word/2010/wordprocessingInk" xmlns:wne="http://schemas.microsoft.com/office/word/2006/wordml" xmlns:wps="http://schemas.microsoft.com/office/word/2010/wordprocessingShape" mc:Ignorable="w14 w15 w16se wp14">
   <w:body>
+    <w:p>
+      <w:r>
+        <w:rPr>
+          <w:rStyle w:val="Hyperlink"/>
+        </w:rPr>
+        <w:fldChar w:fldCharType="begin"/>
+      </w:r>
+      <w:r>
+        <w:rPr>
+          <w:rStyle w:val="Hyperlink"/>
+        </w:rPr>
+        <w:instrText xml:space="preserve"> HYPERLINK "https://freesound.org/people/FoolBoyMedia/sounds/237928/" </w:instrText>
+      </w:r>
+      <w:r>
+        <w:rPr>
+          <w:rStyle w:val="Hyperlink"/>
+        </w:rPr>
+        <w:fldChar w:fldCharType="separate"/>
+      </w:r>
+      <w:r>
+        <w:rPr>
+          <w:rStyle w:val="Hyperlink"/>
+        </w:rPr>
+        <w:t>https://freesound.org/people/FoolBoyMedia/sounds/237928/</w:t>
+      </w:r>
+      <w:r>
+        <w:rPr>
+          <w:rStyle w:val="Hyperlink"/>
+        </w:rPr>
+        <w:fldChar w:fldCharType="end"/>
+      </w:r>
+      <w:r>
+        <w:t xml:space="preserve"> “collision”</w:t>
+      </w:r>
+    </w:p>
     <w:p>
       <w:hyperlink r:id="rId4" w:history="1">
         <w:r>
           <w:rPr>
             <w:rStyle w:val="Hyperlink"/>
           </w:rPr>
-          <w:t>https://freesound.org/people/FoolBoyMedia/sounds/237928/</w:t>
+          <w:t>https://freesound.org/people/Bertrof/sounds/131660/</w:t>
         </w:r>
       </w:hyperlink>
       <w:r>
-        <w:t xml:space="preserve"> “collision”</w:t>
+        <w:t xml:space="preserve"> “collect” </w:t>
       </w:r>
     </w:p>
     <w:p>
@@ -21,11 +56,11 @@
           <w:rPr>
             <w:rStyle w:val="Hyperlink"/>
           </w:rPr>
-          <w:t>https://freesound.org/people/Bertrof/sounds/131660/</w:t>
+          <w:t>https://freesound.org/people/noirenex/sounds/159408/</w:t>
         </w:r>
       </w:hyperlink>
       <w:r>
-        <w:t xml:space="preserve"> “collect” </w:t>
+        <w:t xml:space="preserve"> “game over”</w:t>
       </w:r>
     </w:p>
     <w:p>
@@ -34,11 +69,11 @@
           <w:rPr>
             <w:rStyle w:val="Hyperlink"/>
           </w:rPr>
-          <w:t>https://freesound.org/people/noirenex/sounds/159408/</w:t>
+          <w:t>https://freesound.org/people/sharesynth/sounds/344510/</w:t>
         </w:r>
       </w:hyperlink>
       <w:r>
-        <w:t xml:space="preserve"> “game over”</w:t>
+        <w:t xml:space="preserve"> “option select” </w:t>
       </w:r>
     </w:p>
     <w:p>
@@ -47,25 +82,267 @@
           <w:rPr>
             <w:rStyle w:val="Hyperlink"/>
           </w:rPr>
-          <w:t>https://freesound.org/people/sharesynth/sounds/344510/</w:t>
-        </w:r>
-      </w:hyperlink>
-      <w:r>
-        <w:t xml:space="preserve"> “option select” </w:t>
-      </w:r>
-    </w:p>
-    <w:p>
-      <w:hyperlink r:id="rId8" w:history="1">
-        <w:r>
-          <w:rPr>
-            <w:rStyle w:val="Hyperlink"/>
-          </w:rPr>
           <w:t>https://freesound.org/people/sharesynth/sounds/344522/</w:t>
         </w:r>
       </w:hyperlink>
       <w:r>
         <w:t xml:space="preserve"> “power up” </w:t>
       </w:r>
+    </w:p>
+    <w:p/>
+    <w:p>
+      <w:pPr>
+        <w:spacing w:after="0" w:line="240" w:lineRule="auto"/>
+        <w:rPr>
+          <w:rFonts w:ascii="Times New Roman" w:eastAsia="Times New Roman" w:hAnsi="Times New Roman" w:cs="Times New Roman"/>
+          <w:sz w:val="24"/>
+          <w:szCs w:val="24"/>
+        </w:rPr>
+      </w:pPr>
+      <w:r>
+        <w:rPr>
+          <w:rFonts w:ascii="Roboto" w:eastAsia="Times New Roman" w:hAnsi="Roboto" w:cs="Times New Roman"/>
+          <w:b/>
+          <w:bCs/>
+          <w:color w:val="333333"/>
+          <w:sz w:val="23"/>
+          <w:szCs w:val="23"/>
+        </w:rPr>
+        <w:t>Credits (</w:t>
+      </w:r>
+      <w:proofErr w:type="spellStart"/>
+      <w:r>
+        <w:rPr>
+          <w:rFonts w:ascii="Roboto" w:eastAsia="Times New Roman" w:hAnsi="Roboto" w:cs="Times New Roman"/>
+          <w:b/>
+          <w:bCs/>
+          <w:color w:val="333333"/>
+          <w:sz w:val="23"/>
+          <w:szCs w:val="23"/>
+        </w:rPr>
+        <w:t>copy&amp;paste</w:t>
+      </w:r>
+      <w:proofErr w:type="spellEnd"/>
+      <w:r>
+        <w:rPr>
+          <w:rFonts w:ascii="Roboto" w:eastAsia="Times New Roman" w:hAnsi="Roboto" w:cs="Times New Roman"/>
+          <w:b/>
+          <w:bCs/>
+          <w:color w:val="333333"/>
+          <w:sz w:val="23"/>
+          <w:szCs w:val="23"/>
+        </w:rPr>
+        <w:t>):</w:t>
+      </w:r>
+    </w:p>
+    <w:p>
+      <w:pPr>
+        <w:spacing w:after="150" w:line="240" w:lineRule="auto"/>
+        <w:rPr>
+          <w:rFonts w:ascii="Roboto" w:eastAsia="Times New Roman" w:hAnsi="Roboto" w:cs="Times New Roman"/>
+          <w:color w:val="333333"/>
+          <w:sz w:val="23"/>
+          <w:szCs w:val="23"/>
+        </w:rPr>
+      </w:pPr>
+      <w:r>
+        <w:rPr>
+          <w:rFonts w:ascii="Roboto" w:eastAsia="Times New Roman" w:hAnsi="Roboto" w:cs="Times New Roman"/>
+          <w:color w:val="333333"/>
+          <w:sz w:val="23"/>
+          <w:szCs w:val="23"/>
+        </w:rPr>
+        <w:t>Music from https://filmmusic.io:</w:t>
+      </w:r>
+      <w:r>
+        <w:rPr>
+          <w:rFonts w:ascii="Roboto" w:eastAsia="Times New Roman" w:hAnsi="Roboto" w:cs="Times New Roman"/>
+          <w:color w:val="333333"/>
+          <w:sz w:val="23"/>
+          <w:szCs w:val="23"/>
+        </w:rPr>
+        <w:br/>
+        <w:t xml:space="preserve">"Fantasia </w:t>
+      </w:r>
+      <w:proofErr w:type="spellStart"/>
+      <w:r>
+        <w:rPr>
+          <w:rFonts w:ascii="Roboto" w:eastAsia="Times New Roman" w:hAnsi="Roboto" w:cs="Times New Roman"/>
+          <w:color w:val="333333"/>
+          <w:sz w:val="23"/>
+          <w:szCs w:val="23"/>
+        </w:rPr>
+        <w:t>Fantasia</w:t>
+      </w:r>
+      <w:proofErr w:type="spellEnd"/>
+      <w:r>
+        <w:rPr>
+          <w:rFonts w:ascii="Roboto" w:eastAsia="Times New Roman" w:hAnsi="Roboto" w:cs="Times New Roman"/>
+          <w:color w:val="333333"/>
+          <w:sz w:val="23"/>
+          <w:szCs w:val="23"/>
+        </w:rPr>
+        <w:t>" by Kevin MacLeod (https://incompetech.com</w:t>
+      </w:r>
+      <w:proofErr w:type="gramStart"/>
+      <w:r>
+        <w:rPr>
+          <w:rFonts w:ascii="Roboto" w:eastAsia="Times New Roman" w:hAnsi="Roboto" w:cs="Times New Roman"/>
+          <w:color w:val="333333"/>
+          <w:sz w:val="23"/>
+          <w:szCs w:val="23"/>
+        </w:rPr>
+        <w:t>)</w:t>
+      </w:r>
+      <w:proofErr w:type="gramEnd"/>
+      <w:r>
+        <w:rPr>
+          <w:rFonts w:ascii="Roboto" w:eastAsia="Times New Roman" w:hAnsi="Roboto" w:cs="Times New Roman"/>
+          <w:color w:val="333333"/>
+          <w:sz w:val="23"/>
+          <w:szCs w:val="23"/>
+        </w:rPr>
+        <w:br/>
+      </w:r>
+      <w:proofErr w:type="spellStart"/>
+      <w:r>
+        <w:rPr>
+          <w:rFonts w:ascii="Roboto" w:eastAsia="Times New Roman" w:hAnsi="Roboto" w:cs="Times New Roman"/>
+          <w:color w:val="333333"/>
+          <w:sz w:val="23"/>
+          <w:szCs w:val="23"/>
+        </w:rPr>
+        <w:t>Licence</w:t>
+      </w:r>
+      <w:proofErr w:type="spellEnd"/>
+      <w:r>
+        <w:rPr>
+          <w:rFonts w:ascii="Roboto" w:eastAsia="Times New Roman" w:hAnsi="Roboto" w:cs="Times New Roman"/>
+          <w:color w:val="333333"/>
+          <w:sz w:val="23"/>
+          <w:szCs w:val="23"/>
+        </w:rPr>
+        <w:t>: CC BY (http://creativecommons.org/licenses/by/4.0/)</w:t>
+      </w:r>
+    </w:p>
+    <w:p/>
+    <w:p/>
+    <w:p>
+      <w:pPr>
+        <w:spacing w:after="0" w:line="240" w:lineRule="auto"/>
+        <w:rPr>
+          <w:rFonts w:ascii="Times New Roman" w:eastAsia="Times New Roman" w:hAnsi="Times New Roman" w:cs="Times New Roman"/>
+          <w:sz w:val="24"/>
+          <w:szCs w:val="24"/>
+        </w:rPr>
+      </w:pPr>
+      <w:r>
+        <w:rPr>
+          <w:rFonts w:ascii="Roboto" w:eastAsia="Times New Roman" w:hAnsi="Roboto" w:cs="Times New Roman"/>
+          <w:b/>
+          <w:bCs/>
+          <w:color w:val="333333"/>
+          <w:sz w:val="23"/>
+          <w:szCs w:val="23"/>
+        </w:rPr>
+        <w:t>Credits (</w:t>
+      </w:r>
+      <w:proofErr w:type="spellStart"/>
+      <w:r>
+        <w:rPr>
+          <w:rFonts w:ascii="Roboto" w:eastAsia="Times New Roman" w:hAnsi="Roboto" w:cs="Times New Roman"/>
+          <w:b/>
+          <w:bCs/>
+          <w:color w:val="333333"/>
+          <w:sz w:val="23"/>
+          <w:szCs w:val="23"/>
+        </w:rPr>
+        <w:t>copy&amp;paste</w:t>
+      </w:r>
+      <w:proofErr w:type="spellEnd"/>
+      <w:r>
+        <w:rPr>
+          <w:rFonts w:ascii="Roboto" w:eastAsia="Times New Roman" w:hAnsi="Roboto" w:cs="Times New Roman"/>
+          <w:b/>
+          <w:bCs/>
+          <w:color w:val="333333"/>
+          <w:sz w:val="23"/>
+          <w:szCs w:val="23"/>
+        </w:rPr>
+        <w:t>):</w:t>
+      </w:r>
+    </w:p>
+    <w:p>
+      <w:pPr>
+        <w:spacing w:after="150" w:line="240" w:lineRule="auto"/>
+        <w:rPr>
+          <w:rFonts w:ascii="Roboto" w:eastAsia="Times New Roman" w:hAnsi="Roboto" w:cs="Times New Roman"/>
+          <w:color w:val="333333"/>
+          <w:sz w:val="23"/>
+          <w:szCs w:val="23"/>
+        </w:rPr>
+      </w:pPr>
+      <w:r>
+        <w:rPr>
+          <w:rFonts w:ascii="Roboto" w:eastAsia="Times New Roman" w:hAnsi="Roboto" w:cs="Times New Roman"/>
+          <w:color w:val="333333"/>
+          <w:sz w:val="23"/>
+          <w:szCs w:val="23"/>
+        </w:rPr>
+        <w:t>Music from https://filmmusic.io:</w:t>
+      </w:r>
+      <w:r>
+        <w:rPr>
+          <w:rFonts w:ascii="Roboto" w:eastAsia="Times New Roman" w:hAnsi="Roboto" w:cs="Times New Roman"/>
+          <w:color w:val="333333"/>
+          <w:sz w:val="23"/>
+          <w:szCs w:val="23"/>
+        </w:rPr>
+        <w:br/>
+        <w:t>"Honey Bee" by Kevin MacLeod (https://incompetech.com</w:t>
+      </w:r>
+      <w:proofErr w:type="gramStart"/>
+      <w:r>
+        <w:rPr>
+          <w:rFonts w:ascii="Roboto" w:eastAsia="Times New Roman" w:hAnsi="Roboto" w:cs="Times New Roman"/>
+          <w:color w:val="333333"/>
+          <w:sz w:val="23"/>
+          <w:szCs w:val="23"/>
+        </w:rPr>
+        <w:t>)</w:t>
+      </w:r>
+      <w:proofErr w:type="gramEnd"/>
+      <w:r>
+        <w:rPr>
+          <w:rFonts w:ascii="Roboto" w:eastAsia="Times New Roman" w:hAnsi="Roboto" w:cs="Times New Roman"/>
+          <w:color w:val="333333"/>
+          <w:sz w:val="23"/>
+          <w:szCs w:val="23"/>
+        </w:rPr>
+        <w:br/>
+      </w:r>
+      <w:proofErr w:type="spellStart"/>
+      <w:r>
+        <w:rPr>
+          <w:rFonts w:ascii="Roboto" w:eastAsia="Times New Roman" w:hAnsi="Roboto" w:cs="Times New Roman"/>
+          <w:color w:val="333333"/>
+          <w:sz w:val="23"/>
+          <w:szCs w:val="23"/>
+        </w:rPr>
+        <w:t>Licence</w:t>
+      </w:r>
+      <w:proofErr w:type="spellEnd"/>
+      <w:r>
+        <w:rPr>
+          <w:rFonts w:ascii="Roboto" w:eastAsia="Times New Roman" w:hAnsi="Roboto" w:cs="Times New Roman"/>
+          <w:color w:val="333333"/>
+          <w:sz w:val="23"/>
+          <w:szCs w:val="23"/>
+        </w:rPr>
+        <w:t>: CC BY (http://creativecommons.org/licenses/by/4.0/)</w:t>
+      </w:r>
+    </w:p>
+    <w:p>
       <w:bookmarkStart w:id="0" w:name="_GoBack"/>
       <w:bookmarkEnd w:id="0"/>
     </w:p>
@@ -511,6 +788,22 @@
       <w:u w:val="single"/>
     </w:rPr>
   </w:style>
+  <w:style w:type="paragraph" w:styleId="NormalWeb">
+    <w:name w:val="Normal (Web)"/>
+    <w:basedOn w:val="Normal"/>
+    <w:uiPriority w:val="99"/>
+    <w:semiHidden/>
+    <w:unhideWhenUsed/>
+    <w:rsid w:val="00786168"/>
+    <w:pPr>
+      <w:spacing w:before="100" w:beforeAutospacing="1" w:after="100" w:afterAutospacing="1" w:line="240" w:lineRule="auto"/>
+    </w:pPr>
+    <w:rPr>
+      <w:rFonts w:ascii="Times New Roman" w:eastAsia="Times New Roman" w:hAnsi="Times New Roman" w:cs="Times New Roman"/>
+      <w:sz w:val="24"/>
+      <w:szCs w:val="24"/>
+    </w:rPr>
+  </w:style>
 </w:styles>
 </file>
 

</xml_diff>

<commit_message>
credits, escape button and music
</commit_message>
<xml_diff>
--- a/beeGame/sounds/sources.docx
+++ b/beeGame/sounds/sources.docx
@@ -342,7 +342,80 @@
         <w:t>: CC BY (http://creativecommons.org/licenses/by/4.0/)</w:t>
       </w:r>
     </w:p>
+    <w:p/>
     <w:p>
+      <w:r>
+        <w:rPr>
+          <w:rFonts w:ascii="Roboto" w:hAnsi="Roboto"/>
+          <w:color w:val="333333"/>
+          <w:sz w:val="23"/>
+          <w:szCs w:val="23"/>
+          <w:shd w:val="clear" w:color="auto" w:fill="F5F5F5"/>
+        </w:rPr>
+        <w:t>Music from https://filmmusic.io:</w:t>
+      </w:r>
+      <w:r>
+        <w:rPr>
+          <w:rFonts w:ascii="Roboto" w:hAnsi="Roboto"/>
+          <w:color w:val="333333"/>
+          <w:sz w:val="23"/>
+          <w:szCs w:val="23"/>
+        </w:rPr>
+        <w:br/>
+      </w:r>
+      <w:r>
+        <w:rPr>
+          <w:rFonts w:ascii="Roboto" w:hAnsi="Roboto"/>
+          <w:color w:val="333333"/>
+          <w:sz w:val="23"/>
+          <w:szCs w:val="23"/>
+          <w:shd w:val="clear" w:color="auto" w:fill="F5F5F5"/>
+        </w:rPr>
+        <w:t>"Cool Intro" by Kevin MacLeod (https://incompetech.com</w:t>
+      </w:r>
+      <w:proofErr w:type="gramStart"/>
+      <w:r>
+        <w:rPr>
+          <w:rFonts w:ascii="Roboto" w:hAnsi="Roboto"/>
+          <w:color w:val="333333"/>
+          <w:sz w:val="23"/>
+          <w:szCs w:val="23"/>
+          <w:shd w:val="clear" w:color="auto" w:fill="F5F5F5"/>
+        </w:rPr>
+        <w:t>)</w:t>
+      </w:r>
+      <w:proofErr w:type="gramEnd"/>
+      <w:r>
+        <w:rPr>
+          <w:rFonts w:ascii="Roboto" w:hAnsi="Roboto"/>
+          <w:color w:val="333333"/>
+          <w:sz w:val="23"/>
+          <w:szCs w:val="23"/>
+        </w:rPr>
+        <w:br/>
+      </w:r>
+      <w:proofErr w:type="spellStart"/>
+      <w:r>
+        <w:rPr>
+          <w:rFonts w:ascii="Roboto" w:hAnsi="Roboto"/>
+          <w:color w:val="333333"/>
+          <w:sz w:val="23"/>
+          <w:szCs w:val="23"/>
+          <w:shd w:val="clear" w:color="auto" w:fill="F5F5F5"/>
+        </w:rPr>
+        <w:t>Licence</w:t>
+      </w:r>
+      <w:proofErr w:type="spellEnd"/>
+      <w:r>
+        <w:rPr>
+          <w:rFonts w:ascii="Roboto" w:hAnsi="Roboto"/>
+          <w:color w:val="333333"/>
+          <w:sz w:val="23"/>
+          <w:szCs w:val="23"/>
+          <w:shd w:val="clear" w:color="auto" w:fill="F5F5F5"/>
+        </w:rPr>
+        <w:t>: CC BY (http://creativecommons.org/licenses/by/4.0/)</w:t>
+      </w:r>
       <w:bookmarkStart w:id="0" w:name="_GoBack"/>
       <w:bookmarkEnd w:id="0"/>
     </w:p>

</xml_diff>

<commit_message>
more music and corresponding sources
</commit_message>
<xml_diff>
--- a/beeGame/sounds/sources.docx
+++ b/beeGame/sounds/sources.docx
@@ -3,42 +3,20 @@
 <w:document xmlns:wpc="http://schemas.microsoft.com/office/word/2010/wordprocessingCanvas" xmlns:cx="http://schemas.microsoft.com/office/drawing/2014/chartex" xmlns:cx1="http://schemas.microsoft.com/office/drawing/2015/9/8/chartex" xmlns:mc="http://schemas.openxmlformats.org/markup-compatibility/2006" xmlns:o="urn:schemas-microsoft-com:office:office" xmlns:r="http://schemas.openxmlformats.org/officeDocument/2006/relationships" xmlns:m="http://schemas.openxmlformats.org/officeDocument/2006/math" xmlns:v="urn:schemas-microsoft-com:vml" xmlns:wp14="http://schemas.microsoft.com/office/word/2010/wordprocessingDrawing" xmlns:wp="http://schemas.openxmlformats.org/drawingml/2006/wordprocessingDrawing" xmlns:w10="urn:schemas-microsoft-com:office:word" xmlns:w="http://schemas.openxmlformats.org/wordprocessingml/2006/main" xmlns:w14="http://schemas.microsoft.com/office/word/2010/wordml" xmlns:w15="http://schemas.microsoft.com/office/word/2012/wordml" xmlns:w16se="http://schemas.microsoft.com/office/word/2015/wordml/symex" xmlns:wpg="http://schemas.microsoft.com/office/word/2010/wordprocessingGroup" xmlns:wpi="http://schemas.microsoft.com/office/word/2010/wordprocessingInk" xmlns:wne="http://schemas.microsoft.com/office/word/2006/wordml" xmlns:wps="http://schemas.microsoft.com/office/word/2010/wordprocessingShape" mc:Ignorable="w14 w15 w16se wp14">
   <w:body>
     <w:p>
-      <w:r>
-        <w:rPr>
-          <w:rStyle w:val="Hyperlink"/>
-        </w:rPr>
-        <w:fldChar w:fldCharType="begin"/>
-      </w:r>
-      <w:r>
-        <w:rPr>
-          <w:rStyle w:val="Hyperlink"/>
-        </w:rPr>
-        <w:instrText xml:space="preserve"> HYPERLINK "https://freesound.org/people/FoolBoyMedia/sounds/237928/" </w:instrText>
-      </w:r>
-      <w:r>
-        <w:rPr>
-          <w:rStyle w:val="Hyperlink"/>
-        </w:rPr>
-        <w:fldChar w:fldCharType="separate"/>
-      </w:r>
-      <w:r>
-        <w:rPr>
-          <w:rStyle w:val="Hyperlink"/>
-        </w:rPr>
-        <w:t>https://freesound.org/people/FoolBoyMedia/sounds/237928/</w:t>
-      </w:r>
-      <w:r>
-        <w:rPr>
-          <w:rStyle w:val="Hyperlink"/>
-        </w:rPr>
-        <w:fldChar w:fldCharType="end"/>
-      </w:r>
+      <w:hyperlink r:id="rId4" w:history="1">
+        <w:r>
+          <w:rPr>
+            <w:rStyle w:val="Hyperlink"/>
+          </w:rPr>
+          <w:t>https://freesound.org/people/FoolBoyMedia/sounds/237928/</w:t>
+        </w:r>
+      </w:hyperlink>
       <w:r>
         <w:t xml:space="preserve"> “collision”</w:t>
       </w:r>
     </w:p>
     <w:p>
-      <w:hyperlink r:id="rId4" w:history="1">
+      <w:hyperlink r:id="rId5" w:history="1">
         <w:r>
           <w:rPr>
             <w:rStyle w:val="Hyperlink"/>
@@ -51,7 +29,7 @@
       </w:r>
     </w:p>
     <w:p>
-      <w:hyperlink r:id="rId5" w:history="1">
+      <w:hyperlink r:id="rId6" w:history="1">
         <w:r>
           <w:rPr>
             <w:rStyle w:val="Hyperlink"/>
@@ -64,7 +42,7 @@
       </w:r>
     </w:p>
     <w:p>
-      <w:hyperlink r:id="rId6" w:history="1">
+      <w:hyperlink r:id="rId7" w:history="1">
         <w:r>
           <w:rPr>
             <w:rStyle w:val="Hyperlink"/>
@@ -77,7 +55,7 @@
       </w:r>
     </w:p>
     <w:p>
-      <w:hyperlink r:id="rId7" w:history="1">
+      <w:hyperlink r:id="rId8" w:history="1">
         <w:r>
           <w:rPr>
             <w:rStyle w:val="Hyperlink"/>
@@ -91,6 +69,22 @@
     </w:p>
     <w:p/>
     <w:p>
+      <w:hyperlink r:id="rId9" w:history="1">
+        <w:r>
+          <w:rPr>
+            <w:rStyle w:val="Hyperlink"/>
+          </w:rPr>
+          <w:t>https://www.shutterstock.com/music/track/Ocean-Wave/484439</w:t>
+        </w:r>
+      </w:hyperlink>
+      <w:r>
+        <w:t xml:space="preserve"> “ocean wave”</w:t>
+      </w:r>
+      <w:bookmarkStart w:id="0" w:name="_GoBack"/>
+      <w:bookmarkEnd w:id="0"/>
+    </w:p>
+    <w:p/>
+    <w:p>
       <w:pPr>
         <w:spacing w:after="0" w:line="240" w:lineRule="auto"/>
         <w:rPr>
@@ -108,9 +102,8 @@
           <w:sz w:val="23"/>
           <w:szCs w:val="23"/>
         </w:rPr>
-        <w:t>Credits (</w:t>
-      </w:r>
-      <w:proofErr w:type="spellStart"/>
+        <w:t>Credits (copy&amp;paste):</w:t>
+      </w:r>
       <w:r>
         <w:rPr>
           <w:rFonts w:ascii="Roboto" w:eastAsia="Times New Roman" w:hAnsi="Roboto" w:cs="Times New Roman"/>
@@ -120,9 +113,60 @@
           <w:sz w:val="23"/>
           <w:szCs w:val="23"/>
         </w:rPr>
-        <w:t>copy&amp;paste</w:t>
-      </w:r>
-      <w:proofErr w:type="spellEnd"/>
+        <w:t xml:space="preserve"> DDR</w:t>
+      </w:r>
+    </w:p>
+    <w:p>
+      <w:pPr>
+        <w:spacing w:after="150" w:line="240" w:lineRule="auto"/>
+        <w:rPr>
+          <w:rFonts w:ascii="Roboto" w:eastAsia="Times New Roman" w:hAnsi="Roboto" w:cs="Times New Roman"/>
+          <w:color w:val="333333"/>
+          <w:sz w:val="23"/>
+          <w:szCs w:val="23"/>
+        </w:rPr>
+      </w:pPr>
+      <w:r>
+        <w:rPr>
+          <w:rFonts w:ascii="Roboto" w:eastAsia="Times New Roman" w:hAnsi="Roboto" w:cs="Times New Roman"/>
+          <w:color w:val="333333"/>
+          <w:sz w:val="23"/>
+          <w:szCs w:val="23"/>
+        </w:rPr>
+        <w:t>Music from https://filmmusic.io:</w:t>
+      </w:r>
+      <w:r>
+        <w:rPr>
+          <w:rFonts w:ascii="Roboto" w:eastAsia="Times New Roman" w:hAnsi="Roboto" w:cs="Times New Roman"/>
+          <w:color w:val="333333"/>
+          <w:sz w:val="23"/>
+          <w:szCs w:val="23"/>
+        </w:rPr>
+        <w:br/>
+        <w:t>"Fantasia Fantasia" by Kevin MacLeod (https://incompetech.com)</w:t>
+      </w:r>
+      <w:r>
+        <w:rPr>
+          <w:rFonts w:ascii="Roboto" w:eastAsia="Times New Roman" w:hAnsi="Roboto" w:cs="Times New Roman"/>
+          <w:color w:val="333333"/>
+          <w:sz w:val="23"/>
+          <w:szCs w:val="23"/>
+        </w:rPr>
+        <w:br/>
+        <w:t>Licence: CC BY (http://creativecommons.org/licenses/by/4.0/)</w:t>
+      </w:r>
+    </w:p>
+    <w:p/>
+    <w:p/>
+    <w:p>
+      <w:pPr>
+        <w:spacing w:after="0" w:line="240" w:lineRule="auto"/>
+        <w:rPr>
+          <w:rFonts w:ascii="Times New Roman" w:eastAsia="Times New Roman" w:hAnsi="Times New Roman" w:cs="Times New Roman"/>
+          <w:sz w:val="24"/>
+          <w:szCs w:val="24"/>
+        </w:rPr>
+      </w:pPr>
       <w:r>
         <w:rPr>
           <w:rFonts w:ascii="Roboto" w:eastAsia="Times New Roman" w:hAnsi="Roboto" w:cs="Times New Roman"/>
@@ -132,110 +176,8 @@
           <w:sz w:val="23"/>
           <w:szCs w:val="23"/>
         </w:rPr>
-        <w:t>):</w:t>
-      </w:r>
-    </w:p>
-    <w:p>
-      <w:pPr>
-        <w:spacing w:after="150" w:line="240" w:lineRule="auto"/>
-        <w:rPr>
-          <w:rFonts w:ascii="Roboto" w:eastAsia="Times New Roman" w:hAnsi="Roboto" w:cs="Times New Roman"/>
-          <w:color w:val="333333"/>
-          <w:sz w:val="23"/>
-          <w:szCs w:val="23"/>
-        </w:rPr>
-      </w:pPr>
-      <w:r>
-        <w:rPr>
-          <w:rFonts w:ascii="Roboto" w:eastAsia="Times New Roman" w:hAnsi="Roboto" w:cs="Times New Roman"/>
-          <w:color w:val="333333"/>
-          <w:sz w:val="23"/>
-          <w:szCs w:val="23"/>
-        </w:rPr>
-        <w:t>Music from https://filmmusic.io:</w:t>
-      </w:r>
-      <w:r>
-        <w:rPr>
-          <w:rFonts w:ascii="Roboto" w:eastAsia="Times New Roman" w:hAnsi="Roboto" w:cs="Times New Roman"/>
-          <w:color w:val="333333"/>
-          <w:sz w:val="23"/>
-          <w:szCs w:val="23"/>
-        </w:rPr>
-        <w:br/>
-        <w:t xml:space="preserve">"Fantasia </w:t>
-      </w:r>
-      <w:proofErr w:type="spellStart"/>
-      <w:r>
-        <w:rPr>
-          <w:rFonts w:ascii="Roboto" w:eastAsia="Times New Roman" w:hAnsi="Roboto" w:cs="Times New Roman"/>
-          <w:color w:val="333333"/>
-          <w:sz w:val="23"/>
-          <w:szCs w:val="23"/>
-        </w:rPr>
-        <w:t>Fantasia</w:t>
-      </w:r>
-      <w:proofErr w:type="spellEnd"/>
-      <w:r>
-        <w:rPr>
-          <w:rFonts w:ascii="Roboto" w:eastAsia="Times New Roman" w:hAnsi="Roboto" w:cs="Times New Roman"/>
-          <w:color w:val="333333"/>
-          <w:sz w:val="23"/>
-          <w:szCs w:val="23"/>
-        </w:rPr>
-        <w:t>" by Kevin MacLeod (https://incompetech.com</w:t>
-      </w:r>
-      <w:proofErr w:type="gramStart"/>
-      <w:r>
-        <w:rPr>
-          <w:rFonts w:ascii="Roboto" w:eastAsia="Times New Roman" w:hAnsi="Roboto" w:cs="Times New Roman"/>
-          <w:color w:val="333333"/>
-          <w:sz w:val="23"/>
-          <w:szCs w:val="23"/>
-        </w:rPr>
-        <w:t>)</w:t>
-      </w:r>
-      <w:proofErr w:type="gramEnd"/>
-      <w:r>
-        <w:rPr>
-          <w:rFonts w:ascii="Roboto" w:eastAsia="Times New Roman" w:hAnsi="Roboto" w:cs="Times New Roman"/>
-          <w:color w:val="333333"/>
-          <w:sz w:val="23"/>
-          <w:szCs w:val="23"/>
-        </w:rPr>
-        <w:br/>
-      </w:r>
-      <w:proofErr w:type="spellStart"/>
-      <w:r>
-        <w:rPr>
-          <w:rFonts w:ascii="Roboto" w:eastAsia="Times New Roman" w:hAnsi="Roboto" w:cs="Times New Roman"/>
-          <w:color w:val="333333"/>
-          <w:sz w:val="23"/>
-          <w:szCs w:val="23"/>
-        </w:rPr>
-        <w:t>Licence</w:t>
-      </w:r>
-      <w:proofErr w:type="spellEnd"/>
-      <w:r>
-        <w:rPr>
-          <w:rFonts w:ascii="Roboto" w:eastAsia="Times New Roman" w:hAnsi="Roboto" w:cs="Times New Roman"/>
-          <w:color w:val="333333"/>
-          <w:sz w:val="23"/>
-          <w:szCs w:val="23"/>
-        </w:rPr>
-        <w:t>: CC BY (http://creativecommons.org/licenses/by/4.0/)</w:t>
-      </w:r>
-    </w:p>
-    <w:p/>
-    <w:p/>
-    <w:p>
-      <w:pPr>
-        <w:spacing w:after="0" w:line="240" w:lineRule="auto"/>
-        <w:rPr>
-          <w:rFonts w:ascii="Times New Roman" w:eastAsia="Times New Roman" w:hAnsi="Times New Roman" w:cs="Times New Roman"/>
-          <w:sz w:val="24"/>
-          <w:szCs w:val="24"/>
-        </w:rPr>
-      </w:pPr>
+        <w:t>Credits (copy&amp;paste):</w:t>
+      </w:r>
       <w:r>
         <w:rPr>
           <w:rFonts w:ascii="Roboto" w:eastAsia="Times New Roman" w:hAnsi="Roboto" w:cs="Times New Roman"/>
@@ -245,31 +187,7 @@
           <w:sz w:val="23"/>
           <w:szCs w:val="23"/>
         </w:rPr>
-        <w:t>Credits (</w:t>
-      </w:r>
-      <w:proofErr w:type="spellStart"/>
-      <w:r>
-        <w:rPr>
-          <w:rFonts w:ascii="Roboto" w:eastAsia="Times New Roman" w:hAnsi="Roboto" w:cs="Times New Roman"/>
-          <w:b/>
-          <w:bCs/>
-          <w:color w:val="333333"/>
-          <w:sz w:val="23"/>
-          <w:szCs w:val="23"/>
-        </w:rPr>
-        <w:t>copy&amp;paste</w:t>
-      </w:r>
-      <w:proofErr w:type="spellEnd"/>
-      <w:r>
-        <w:rPr>
-          <w:rFonts w:ascii="Roboto" w:eastAsia="Times New Roman" w:hAnsi="Roboto" w:cs="Times New Roman"/>
-          <w:b/>
-          <w:bCs/>
-          <w:color w:val="333333"/>
-          <w:sz w:val="23"/>
-          <w:szCs w:val="23"/>
-        </w:rPr>
-        <w:t>):</w:t>
+        <w:t xml:space="preserve"> HELICOPTER</w:t>
       </w:r>
     </w:p>
     <w:p>
@@ -299,9 +217,8 @@
           <w:szCs w:val="23"/>
         </w:rPr>
         <w:br/>
-        <w:t>"Honey Bee" by Kevin MacLeod (https://incompetech.com</w:t>
-      </w:r>
-      <w:proofErr w:type="gramStart"/>
+        <w:t>"Honey Bee" by Kevin MacLeod (https://incompetech.com)</w:t>
+      </w:r>
       <w:r>
         <w:rPr>
           <w:rFonts w:ascii="Roboto" w:eastAsia="Times New Roman" w:hAnsi="Roboto" w:cs="Times New Roman"/>
@@ -309,50 +226,196 @@
           <w:sz w:val="23"/>
           <w:szCs w:val="23"/>
         </w:rPr>
+        <w:br/>
+        <w:t>Licence: CC BY (http://creativecommons.org/licenses/by/4.0/)</w:t>
+      </w:r>
+    </w:p>
+    <w:p/>
+    <w:p>
+      <w:pPr>
+        <w:rPr>
+          <w:rFonts w:ascii="Roboto" w:hAnsi="Roboto"/>
+          <w:color w:val="333333"/>
+          <w:sz w:val="23"/>
+          <w:szCs w:val="23"/>
+          <w:shd w:val="clear" w:color="auto" w:fill="F5F5F5"/>
+        </w:rPr>
+      </w:pPr>
+      <w:r>
+        <w:rPr>
+          <w:rFonts w:ascii="Roboto" w:hAnsi="Roboto"/>
+          <w:color w:val="333333"/>
+          <w:sz w:val="23"/>
+          <w:szCs w:val="23"/>
+          <w:shd w:val="clear" w:color="auto" w:fill="F5F5F5"/>
+        </w:rPr>
+        <w:t xml:space="preserve">Music from </w:t>
+      </w:r>
+      <w:hyperlink r:id="rId10" w:history="1">
+        <w:r>
+          <w:rPr>
+            <w:rStyle w:val="Hyperlink"/>
+            <w:rFonts w:ascii="Roboto" w:hAnsi="Roboto"/>
+            <w:sz w:val="23"/>
+            <w:szCs w:val="23"/>
+            <w:shd w:val="clear" w:color="auto" w:fill="F5F5F5"/>
+          </w:rPr>
+          <w:t>https://filmmusic.io</w:t>
+        </w:r>
+      </w:hyperlink>
+      <w:r>
+        <w:rPr>
+          <w:rFonts w:ascii="Roboto" w:hAnsi="Roboto"/>
+          <w:color w:val="333333"/>
+          <w:sz w:val="23"/>
+          <w:szCs w:val="23"/>
+          <w:shd w:val="clear" w:color="auto" w:fill="F5F5F5"/>
+        </w:rPr>
+        <w:t>:</w:t>
+      </w:r>
+      <w:r>
+        <w:rPr>
+          <w:rFonts w:ascii="Roboto" w:hAnsi="Roboto"/>
+          <w:color w:val="333333"/>
+          <w:sz w:val="23"/>
+          <w:szCs w:val="23"/>
+          <w:shd w:val="clear" w:color="auto" w:fill="F5F5F5"/>
+        </w:rPr>
+        <w:t xml:space="preserve"> CREDITS</w:t>
+      </w:r>
+      <w:r>
+        <w:rPr>
+          <w:rFonts w:ascii="Roboto" w:hAnsi="Roboto"/>
+          <w:color w:val="333333"/>
+          <w:sz w:val="23"/>
+          <w:szCs w:val="23"/>
+        </w:rPr>
+        <w:br/>
+      </w:r>
+      <w:r>
+        <w:rPr>
+          <w:rFonts w:ascii="Roboto" w:hAnsi="Roboto"/>
+          <w:color w:val="333333"/>
+          <w:sz w:val="23"/>
+          <w:szCs w:val="23"/>
+          <w:shd w:val="clear" w:color="auto" w:fill="F5F5F5"/>
+        </w:rPr>
+        <w:t>"Cool Intro" by Kevin MacLeod (https://incompetech.com)</w:t>
+      </w:r>
+      <w:r>
+        <w:rPr>
+          <w:rFonts w:ascii="Roboto" w:hAnsi="Roboto"/>
+          <w:color w:val="333333"/>
+          <w:sz w:val="23"/>
+          <w:szCs w:val="23"/>
+        </w:rPr>
+        <w:br/>
+      </w:r>
+      <w:r>
+        <w:rPr>
+          <w:rFonts w:ascii="Roboto" w:hAnsi="Roboto"/>
+          <w:color w:val="333333"/>
+          <w:sz w:val="23"/>
+          <w:szCs w:val="23"/>
+          <w:shd w:val="clear" w:color="auto" w:fill="F5F5F5"/>
+        </w:rPr>
+        <w:t>Licence: CC BY (</w:t>
+      </w:r>
+      <w:hyperlink r:id="rId11" w:history="1">
+        <w:r>
+          <w:rPr>
+            <w:rStyle w:val="Hyperlink"/>
+            <w:rFonts w:ascii="Roboto" w:hAnsi="Roboto"/>
+            <w:sz w:val="23"/>
+            <w:szCs w:val="23"/>
+            <w:shd w:val="clear" w:color="auto" w:fill="F5F5F5"/>
+          </w:rPr>
+          <w:t>http://creativecommons.org/licenses/by/4.0/</w:t>
+        </w:r>
+      </w:hyperlink>
+      <w:r>
+        <w:rPr>
+          <w:rFonts w:ascii="Roboto" w:hAnsi="Roboto"/>
+          <w:color w:val="333333"/>
+          <w:sz w:val="23"/>
+          <w:szCs w:val="23"/>
+          <w:shd w:val="clear" w:color="auto" w:fill="F5F5F5"/>
+        </w:rPr>
         <w:t>)</w:t>
       </w:r>
-      <w:proofErr w:type="gramEnd"/>
-      <w:r>
-        <w:rPr>
-          <w:rFonts w:ascii="Roboto" w:eastAsia="Times New Roman" w:hAnsi="Roboto" w:cs="Times New Roman"/>
+    </w:p>
+    <w:p>
+      <w:pPr>
+        <w:rPr>
+          <w:rFonts w:ascii="Roboto" w:hAnsi="Roboto"/>
+          <w:color w:val="333333"/>
+          <w:sz w:val="23"/>
+          <w:szCs w:val="23"/>
+          <w:shd w:val="clear" w:color="auto" w:fill="F5F5F5"/>
+        </w:rPr>
+      </w:pPr>
+    </w:p>
+    <w:p>
+      <w:r>
+        <w:rPr>
+          <w:rFonts w:ascii="Roboto" w:hAnsi="Roboto"/>
+          <w:color w:val="333333"/>
+          <w:sz w:val="23"/>
+          <w:szCs w:val="23"/>
+          <w:shd w:val="clear" w:color="auto" w:fill="F5F5F5"/>
+        </w:rPr>
+        <w:t xml:space="preserve">Music from </w:t>
+      </w:r>
+      <w:hyperlink r:id="rId12" w:history="1">
+        <w:r>
+          <w:rPr>
+            <w:rStyle w:val="Hyperlink"/>
+            <w:rFonts w:ascii="Roboto" w:hAnsi="Roboto"/>
+            <w:sz w:val="23"/>
+            <w:szCs w:val="23"/>
+            <w:shd w:val="clear" w:color="auto" w:fill="F5F5F5"/>
+          </w:rPr>
+          <w:t>https://filmmusic.io</w:t>
+        </w:r>
+      </w:hyperlink>
+      <w:r>
+        <w:rPr>
+          <w:rFonts w:ascii="Roboto" w:hAnsi="Roboto"/>
+          <w:color w:val="333333"/>
+          <w:sz w:val="23"/>
+          <w:szCs w:val="23"/>
+          <w:shd w:val="clear" w:color="auto" w:fill="F5F5F5"/>
+        </w:rPr>
+        <w:t>:</w:t>
+      </w:r>
+      <w:r>
+        <w:rPr>
+          <w:rFonts w:ascii="Roboto" w:hAnsi="Roboto"/>
+          <w:color w:val="333333"/>
+          <w:sz w:val="23"/>
+          <w:szCs w:val="23"/>
+          <w:shd w:val="clear" w:color="auto" w:fill="F5F5F5"/>
+        </w:rPr>
+        <w:t xml:space="preserve"> MAIN MENU</w:t>
+      </w:r>
+      <w:r>
+        <w:rPr>
+          <w:rFonts w:ascii="Roboto" w:hAnsi="Roboto"/>
           <w:color w:val="333333"/>
           <w:sz w:val="23"/>
           <w:szCs w:val="23"/>
         </w:rPr>
         <w:br/>
       </w:r>
-      <w:proofErr w:type="spellStart"/>
-      <w:r>
-        <w:rPr>
-          <w:rFonts w:ascii="Roboto" w:eastAsia="Times New Roman" w:hAnsi="Roboto" w:cs="Times New Roman"/>
-          <w:color w:val="333333"/>
-          <w:sz w:val="23"/>
-          <w:szCs w:val="23"/>
-        </w:rPr>
-        <w:t>Licence</w:t>
-      </w:r>
-      <w:proofErr w:type="spellEnd"/>
-      <w:r>
-        <w:rPr>
-          <w:rFonts w:ascii="Roboto" w:eastAsia="Times New Roman" w:hAnsi="Roboto" w:cs="Times New Roman"/>
-          <w:color w:val="333333"/>
-          <w:sz w:val="23"/>
-          <w:szCs w:val="23"/>
-        </w:rPr>
-        <w:t>: CC BY (http://creativecommons.org/licenses/by/4.0/)</w:t>
-      </w:r>
-    </w:p>
-    <w:p/>
-    <w:p>
-      <w:r>
-        <w:rPr>
-          <w:rFonts w:ascii="Roboto" w:hAnsi="Roboto"/>
-          <w:color w:val="333333"/>
-          <w:sz w:val="23"/>
-          <w:szCs w:val="23"/>
-          <w:shd w:val="clear" w:color="auto" w:fill="F5F5F5"/>
-        </w:rPr>
-        <w:t>Music from https://filmmusic.io:</w:t>
+      <w:r>
+        <w:rPr>
+          <w:rFonts w:ascii="Roboto" w:hAnsi="Roboto"/>
+          <w:color w:val="333333"/>
+          <w:sz w:val="23"/>
+          <w:szCs w:val="23"/>
+          <w:shd w:val="clear" w:color="auto" w:fill="F5F5F5"/>
+        </w:rPr>
+        <w:t>"Happy Happy Game Show" by Kevin MacLeod (https://incompetech.com)</w:t>
       </w:r>
       <w:r>
         <w:rPr>
@@ -371,53 +434,8 @@
           <w:szCs w:val="23"/>
           <w:shd w:val="clear" w:color="auto" w:fill="F5F5F5"/>
         </w:rPr>
-        <w:t>"Cool Intro" by Kevin MacLeod (https://incompetech.com</w:t>
-      </w:r>
-      <w:proofErr w:type="gramStart"/>
-      <w:r>
-        <w:rPr>
-          <w:rFonts w:ascii="Roboto" w:hAnsi="Roboto"/>
-          <w:color w:val="333333"/>
-          <w:sz w:val="23"/>
-          <w:szCs w:val="23"/>
-          <w:shd w:val="clear" w:color="auto" w:fill="F5F5F5"/>
-        </w:rPr>
-        <w:t>)</w:t>
-      </w:r>
-      <w:proofErr w:type="gramEnd"/>
-      <w:r>
-        <w:rPr>
-          <w:rFonts w:ascii="Roboto" w:hAnsi="Roboto"/>
-          <w:color w:val="333333"/>
-          <w:sz w:val="23"/>
-          <w:szCs w:val="23"/>
-        </w:rPr>
-        <w:br/>
-      </w:r>
-      <w:proofErr w:type="spellStart"/>
-      <w:r>
-        <w:rPr>
-          <w:rFonts w:ascii="Roboto" w:hAnsi="Roboto"/>
-          <w:color w:val="333333"/>
-          <w:sz w:val="23"/>
-          <w:szCs w:val="23"/>
-          <w:shd w:val="clear" w:color="auto" w:fill="F5F5F5"/>
-        </w:rPr>
-        <w:t>Licence</w:t>
-      </w:r>
-      <w:proofErr w:type="spellEnd"/>
-      <w:r>
-        <w:rPr>
-          <w:rFonts w:ascii="Roboto" w:hAnsi="Roboto"/>
-          <w:color w:val="333333"/>
-          <w:sz w:val="23"/>
-          <w:szCs w:val="23"/>
-          <w:shd w:val="clear" w:color="auto" w:fill="F5F5F5"/>
-        </w:rPr>
-        <w:t>: CC BY (http://creativecommons.org/licenses/by/4.0/)</w:t>
-      </w:r>
-      <w:bookmarkStart w:id="0" w:name="_GoBack"/>
-      <w:bookmarkEnd w:id="0"/>
+        <w:t>Licence: CC BY (http://creativecommons.org/licenses/by/4.0/)</w:t>
+      </w:r>
     </w:p>
     <w:sectPr>
       <w:pgSz w:w="12240" w:h="15840"/>

</xml_diff>

<commit_message>
dating sim and music updates
</commit_message>
<xml_diff>
--- a/beeGame/sounds/sources.docx
+++ b/beeGame/sounds/sources.docx
@@ -80,8 +80,6 @@
       <w:r>
         <w:t xml:space="preserve"> “ocean wave”</w:t>
       </w:r>
-      <w:bookmarkStart w:id="0" w:name="_GoBack"/>
-      <w:bookmarkEnd w:id="0"/>
     </w:p>
     <w:p/>
     <w:p>
@@ -356,6 +354,15 @@
       </w:pPr>
     </w:p>
     <w:p>
+      <w:pPr>
+        <w:rPr>
+          <w:rFonts w:ascii="Roboto" w:hAnsi="Roboto"/>
+          <w:color w:val="333333"/>
+          <w:sz w:val="23"/>
+          <w:szCs w:val="23"/>
+          <w:shd w:val="clear" w:color="auto" w:fill="F5F5F5"/>
+        </w:rPr>
+      </w:pPr>
       <w:r>
         <w:rPr>
           <w:rFonts w:ascii="Roboto" w:hAnsi="Roboto"/>
@@ -416,6 +423,134 @@
           <w:shd w:val="clear" w:color="auto" w:fill="F5F5F5"/>
         </w:rPr>
         <w:t>"Happy Happy Game Show" by Kevin MacLeod (https://incompetech.com)</w:t>
+      </w:r>
+      <w:r>
+        <w:rPr>
+          <w:rFonts w:ascii="Roboto" w:hAnsi="Roboto"/>
+          <w:color w:val="333333"/>
+          <w:sz w:val="23"/>
+          <w:szCs w:val="23"/>
+        </w:rPr>
+        <w:br/>
+      </w:r>
+      <w:r>
+        <w:rPr>
+          <w:rFonts w:ascii="Roboto" w:hAnsi="Roboto"/>
+          <w:color w:val="333333"/>
+          <w:sz w:val="23"/>
+          <w:szCs w:val="23"/>
+          <w:shd w:val="clear" w:color="auto" w:fill="F5F5F5"/>
+        </w:rPr>
+        <w:t>Licence: CC BY (</w:t>
+      </w:r>
+      <w:hyperlink r:id="rId13" w:history="1">
+        <w:r>
+          <w:rPr>
+            <w:rStyle w:val="Hyperlink"/>
+            <w:rFonts w:ascii="Roboto" w:hAnsi="Roboto"/>
+            <w:sz w:val="23"/>
+            <w:szCs w:val="23"/>
+            <w:shd w:val="clear" w:color="auto" w:fill="F5F5F5"/>
+          </w:rPr>
+          <w:t>http://creativecommons.org/licenses/by/4.0/</w:t>
+        </w:r>
+      </w:hyperlink>
+      <w:r>
+        <w:rPr>
+          <w:rFonts w:ascii="Roboto" w:hAnsi="Roboto"/>
+          <w:color w:val="333333"/>
+          <w:sz w:val="23"/>
+          <w:szCs w:val="23"/>
+          <w:shd w:val="clear" w:color="auto" w:fill="F5F5F5"/>
+        </w:rPr>
+        <w:t>)</w:t>
+      </w:r>
+    </w:p>
+    <w:p>
+      <w:pPr>
+        <w:rPr>
+          <w:rFonts w:ascii="Roboto" w:hAnsi="Roboto"/>
+          <w:color w:val="333333"/>
+          <w:sz w:val="23"/>
+          <w:szCs w:val="23"/>
+          <w:shd w:val="clear" w:color="auto" w:fill="F5F5F5"/>
+        </w:rPr>
+      </w:pPr>
+    </w:p>
+    <w:p>
+      <w:r>
+        <w:rPr>
+          <w:rFonts w:ascii="Roboto" w:hAnsi="Roboto"/>
+          <w:color w:val="333333"/>
+          <w:sz w:val="23"/>
+          <w:szCs w:val="23"/>
+          <w:shd w:val="clear" w:color="auto" w:fill="F5F5F5"/>
+        </w:rPr>
+        <w:t xml:space="preserve">Music from </w:t>
+      </w:r>
+      <w:hyperlink r:id="rId14" w:history="1">
+        <w:r>
+          <w:rPr>
+            <w:rStyle w:val="Hyperlink"/>
+            <w:rFonts w:ascii="Roboto" w:hAnsi="Roboto"/>
+            <w:sz w:val="23"/>
+            <w:szCs w:val="23"/>
+            <w:shd w:val="clear" w:color="auto" w:fill="F5F5F5"/>
+          </w:rPr>
+          <w:t>https://filmmusic.io</w:t>
+        </w:r>
+      </w:hyperlink>
+      <w:r>
+        <w:rPr>
+          <w:rFonts w:ascii="Roboto" w:hAnsi="Roboto"/>
+          <w:color w:val="333333"/>
+          <w:sz w:val="23"/>
+          <w:szCs w:val="23"/>
+          <w:shd w:val="clear" w:color="auto" w:fill="F5F5F5"/>
+        </w:rPr>
+        <w:t>:</w:t>
+      </w:r>
+      <w:r>
+        <w:rPr>
+          <w:rFonts w:ascii="Roboto" w:hAnsi="Roboto"/>
+          <w:color w:val="333333"/>
+          <w:sz w:val="23"/>
+          <w:szCs w:val="23"/>
+          <w:shd w:val="clear" w:color="auto" w:fill="F5F5F5"/>
+        </w:rPr>
+        <w:t xml:space="preserve"> </w:t>
+      </w:r>
+      <w:r>
+        <w:rPr>
+          <w:rFonts w:ascii="Roboto" w:hAnsi="Roboto"/>
+          <w:b/>
+          <w:color w:val="333333"/>
+          <w:sz w:val="23"/>
+          <w:szCs w:val="23"/>
+          <w:shd w:val="clear" w:color="auto" w:fill="F5F5F5"/>
+        </w:rPr>
+        <w:t>DATING SIM</w:t>
+      </w:r>
+      <w:bookmarkStart w:id="0" w:name="_GoBack"/>
+      <w:bookmarkEnd w:id="0"/>
+      <w:r>
+        <w:rPr>
+          <w:rFonts w:ascii="Roboto" w:hAnsi="Roboto"/>
+          <w:color w:val="333333"/>
+          <w:sz w:val="23"/>
+          <w:szCs w:val="23"/>
+        </w:rPr>
+        <w:br/>
+      </w:r>
+      <w:r>
+        <w:rPr>
+          <w:rFonts w:ascii="Roboto" w:hAnsi="Roboto"/>
+          <w:color w:val="333333"/>
+          <w:sz w:val="23"/>
+          <w:szCs w:val="23"/>
+          <w:shd w:val="clear" w:color="auto" w:fill="F5F5F5"/>
+        </w:rPr>
+        <w:t>"Shaving Mirror" by Kevin MacLeod (https://incompetech.com)</w:t>
       </w:r>
       <w:r>
         <w:rPr>

</xml_diff>